<commit_message>
Update Test Cases for WebApp saucedemo.com
Updated TOC, added test results from NUnit
</commit_message>
<xml_diff>
--- a/SwagLabs/3. Test Cases Covering Design Requirements.docx
+++ b/SwagLabs/3. Test Cases Covering Design Requirements.docx
@@ -113,7 +113,7 @@
                                                     <pic:cNvPicPr/>
                                                   </pic:nvPicPr>
                                                   <pic:blipFill rotWithShape="1">
-                                                    <a:blip r:embed="rId7">
+                                                    <a:blip r:embed="rId9">
                                                       <a:extLst>
                                                         <a:ext uri="{28A0092B-C50C-407E-A947-70E740481C1C}">
                                                           <a14:useLocalDpi xmlns:a14="http://schemas.microsoft.com/office/drawing/2010/main" val="0"/>
@@ -166,9 +166,11 @@
                                         <w:ind w:left="720" w:right="720"/>
                                         <w:rPr>
                                           <w:rFonts w:asciiTheme="majorHAnsi" w:hAnsiTheme="majorHAnsi"/>
+                                          <w:b/>
+                                          <w:bCs/>
                                           <w:color w:val="FFFFFF" w:themeColor="background1"/>
-                                          <w:sz w:val="96"/>
-                                          <w:szCs w:val="96"/>
+                                          <w:sz w:val="56"/>
+                                          <w:szCs w:val="56"/>
                                         </w:rPr>
                                       </w:pPr>
                                       <w:sdt>
@@ -178,8 +180,8 @@
                                             <w:b/>
                                             <w:bCs/>
                                             <w:color w:val="FFFFFF" w:themeColor="background1"/>
-                                            <w:sz w:val="96"/>
-                                            <w:szCs w:val="96"/>
+                                            <w:sz w:val="56"/>
+                                            <w:szCs w:val="56"/>
                                           </w:rPr>
                                           <w:alias w:val="Title"/>
                                           <w:tag w:val=""/>
@@ -194,8 +196,8 @@
                                               <w:b/>
                                               <w:bCs/>
                                               <w:color w:val="FFFFFF" w:themeColor="background1"/>
-                                              <w:sz w:val="96"/>
-                                              <w:szCs w:val="96"/>
+                                              <w:sz w:val="56"/>
+                                              <w:szCs w:val="56"/>
                                             </w:rPr>
                                             <w:t>Test Cases</w:t>
                                           </w:r>
@@ -473,7 +475,7 @@
                                               <pic:cNvPicPr/>
                                             </pic:nvPicPr>
                                             <pic:blipFill rotWithShape="1">
-                                              <a:blip r:embed="rId7">
+                                              <a:blip r:embed="rId9">
                                                 <a:extLst>
                                                   <a:ext uri="{28A0092B-C50C-407E-A947-70E740481C1C}">
                                                     <a14:useLocalDpi xmlns:a14="http://schemas.microsoft.com/office/drawing/2010/main" val="0"/>
@@ -526,9 +528,11 @@
                                   <w:ind w:left="720" w:right="720"/>
                                   <w:rPr>
                                     <w:rFonts w:asciiTheme="majorHAnsi" w:hAnsiTheme="majorHAnsi"/>
+                                    <w:b/>
+                                    <w:bCs/>
                                     <w:color w:val="FFFFFF" w:themeColor="background1"/>
-                                    <w:sz w:val="96"/>
-                                    <w:szCs w:val="96"/>
+                                    <w:sz w:val="56"/>
+                                    <w:szCs w:val="56"/>
                                   </w:rPr>
                                 </w:pPr>
                                 <w:sdt>
@@ -538,8 +542,8 @@
                                       <w:b/>
                                       <w:bCs/>
                                       <w:color w:val="FFFFFF" w:themeColor="background1"/>
-                                      <w:sz w:val="96"/>
-                                      <w:szCs w:val="96"/>
+                                      <w:sz w:val="56"/>
+                                      <w:szCs w:val="56"/>
                                     </w:rPr>
                                     <w:alias w:val="Title"/>
                                     <w:tag w:val=""/>
@@ -554,8 +558,8 @@
                                         <w:b/>
                                         <w:bCs/>
                                         <w:color w:val="FFFFFF" w:themeColor="background1"/>
-                                        <w:sz w:val="96"/>
-                                        <w:szCs w:val="96"/>
+                                        <w:sz w:val="56"/>
+                                        <w:szCs w:val="56"/>
                                       </w:rPr>
                                       <w:t>Test Cases</w:t>
                                     </w:r>
@@ -796,6 +800,14 @@
     </w:sdt>
     <w:sdt>
       <w:sdtPr>
+        <w:rPr>
+          <w:rFonts w:asciiTheme="minorHAnsi" w:eastAsiaTheme="minorHAnsi" w:hAnsiTheme="minorHAnsi" w:cstheme="minorBidi"/>
+          <w:color w:val="auto"/>
+          <w:kern w:val="2"/>
+          <w:sz w:val="22"/>
+          <w:szCs w:val="22"/>
+          <w14:ligatures w14:val="standardContextual"/>
+        </w:rPr>
         <w:id w:val="2018574089"/>
         <w:docPartObj>
           <w:docPartGallery w:val="Table of Contents"/>
@@ -804,26 +816,31 @@
       </w:sdtPr>
       <w:sdtEndPr>
         <w:rPr>
-          <w:rFonts w:asciiTheme="minorHAnsi" w:eastAsiaTheme="minorHAnsi" w:hAnsiTheme="minorHAnsi" w:cstheme="minorBidi"/>
           <w:b/>
           <w:bCs/>
           <w:noProof/>
-          <w:color w:val="auto"/>
-          <w:kern w:val="2"/>
-          <w:sz w:val="22"/>
-          <w:szCs w:val="22"/>
-          <w14:ligatures w14:val="standardContextual"/>
         </w:rPr>
       </w:sdtEndPr>
       <w:sdtContent>
         <w:p>
           <w:pPr>
             <w:pStyle w:val="TOCHeading"/>
+            <w:rPr>
+              <w:color w:val="auto"/>
+              <w:kern w:val="2"/>
+              <w14:ligatures w14:val="standardContextual"/>
+            </w:rPr>
           </w:pPr>
           <w:r>
+            <w:rPr>
+              <w:color w:val="auto"/>
+              <w:kern w:val="2"/>
+              <w14:ligatures w14:val="standardContextual"/>
+            </w:rPr>
             <w:t>Table of Contents</w:t>
           </w:r>
         </w:p>
+        <w:p/>
         <w:p>
           <w:pPr>
             <w:pStyle w:val="TOC2"/>
@@ -831,6 +848,7 @@
               <w:tab w:val="right" w:leader="dot" w:pos="9350"/>
             </w:tabs>
             <w:rPr>
+              <w:rFonts w:eastAsiaTheme="minorEastAsia"/>
               <w:noProof/>
             </w:rPr>
           </w:pPr>
@@ -843,7 +861,7 @@
           <w:r>
             <w:fldChar w:fldCharType="separate"/>
           </w:r>
-          <w:hyperlink w:anchor="_Toc167529717" w:history="1">
+          <w:hyperlink w:anchor="_Toc167538785" w:history="1">
             <w:r>
               <w:rPr>
                 <w:rStyle w:val="Hyperlink"/>
@@ -852,7 +870,7 @@
                 <w:bCs/>
                 <w:noProof/>
               </w:rPr>
-              <w:t>1. Test Case: Verify Login Screen Display</w:t>
+              <w:t>1. Test Case 001: Verify Login Screen Display</w:t>
             </w:r>
             <w:r>
               <w:rPr>
@@ -873,7 +891,7 @@
                 <w:noProof/>
                 <w:webHidden/>
               </w:rPr>
-              <w:instrText xml:space="preserve"> PAGEREF _Toc167529717 \h </w:instrText>
+              <w:instrText xml:space="preserve"> PAGEREF _Toc167538785 \h </w:instrText>
             </w:r>
             <w:r>
               <w:rPr>
@@ -893,7 +911,7 @@
                 <w:noProof/>
                 <w:webHidden/>
               </w:rPr>
-              <w:t>1</w:t>
+              <w:t>2</w:t>
             </w:r>
             <w:r>
               <w:rPr>
@@ -911,10 +929,11 @@
               <w:tab w:val="right" w:leader="dot" w:pos="9350"/>
             </w:tabs>
             <w:rPr>
+              <w:rFonts w:eastAsiaTheme="minorEastAsia"/>
               <w:noProof/>
             </w:rPr>
           </w:pPr>
-          <w:hyperlink w:anchor="_Toc167529718" w:history="1">
+          <w:hyperlink w:anchor="_Toc167538786" w:history="1">
             <w:r>
               <w:rPr>
                 <w:rStyle w:val="Hyperlink"/>
@@ -923,7 +942,7 @@
                 <w:bCs/>
                 <w:noProof/>
               </w:rPr>
-              <w:t>2. Test Case: Verify Username and Password Textboxes</w:t>
+              <w:t>2. Test Case 002: Verify Username and Password Textboxes</w:t>
             </w:r>
             <w:r>
               <w:rPr>
@@ -944,7 +963,151 @@
                 <w:noProof/>
                 <w:webHidden/>
               </w:rPr>
-              <w:instrText xml:space="preserve"> PAGEREF _Toc167529718 \h </w:instrText>
+              <w:instrText xml:space="preserve"> PAGEREF _Toc167538786 \h </w:instrText>
+            </w:r>
+            <w:r>
+              <w:rPr>
+                <w:noProof/>
+                <w:webHidden/>
+              </w:rPr>
+            </w:r>
+            <w:r>
+              <w:rPr>
+                <w:noProof/>
+                <w:webHidden/>
+              </w:rPr>
+              <w:fldChar w:fldCharType="separate"/>
+            </w:r>
+            <w:r>
+              <w:rPr>
+                <w:noProof/>
+                <w:webHidden/>
+              </w:rPr>
+              <w:t>2</w:t>
+            </w:r>
+            <w:r>
+              <w:rPr>
+                <w:noProof/>
+                <w:webHidden/>
+              </w:rPr>
+              <w:fldChar w:fldCharType="end"/>
+            </w:r>
+          </w:hyperlink>
+        </w:p>
+        <w:p>
+          <w:pPr>
+            <w:pStyle w:val="TOC2"/>
+            <w:tabs>
+              <w:tab w:val="right" w:leader="dot" w:pos="9350"/>
+            </w:tabs>
+            <w:rPr>
+              <w:rFonts w:eastAsiaTheme="minorEastAsia"/>
+              <w:noProof/>
+            </w:rPr>
+          </w:pPr>
+          <w:hyperlink w:anchor="_Toc167538787" w:history="1">
+            <w:r>
+              <w:rPr>
+                <w:rStyle w:val="Hyperlink"/>
+                <w:rFonts w:eastAsia="Times New Roman"/>
+                <w:b/>
+                <w:bCs/>
+                <w:noProof/>
+              </w:rPr>
+              <w:t>3. Test Case 003: Verify Login Button</w:t>
+            </w:r>
+            <w:r>
+              <w:rPr>
+                <w:noProof/>
+                <w:webHidden/>
+              </w:rPr>
+              <w:tab/>
+            </w:r>
+            <w:r>
+              <w:rPr>
+                <w:noProof/>
+                <w:webHidden/>
+              </w:rPr>
+              <w:fldChar w:fldCharType="begin"/>
+            </w:r>
+            <w:r>
+              <w:rPr>
+                <w:noProof/>
+                <w:webHidden/>
+              </w:rPr>
+              <w:instrText xml:space="preserve"> PAGEREF _Toc167538787 \h </w:instrText>
+            </w:r>
+            <w:r>
+              <w:rPr>
+                <w:noProof/>
+                <w:webHidden/>
+              </w:rPr>
+            </w:r>
+            <w:r>
+              <w:rPr>
+                <w:noProof/>
+                <w:webHidden/>
+              </w:rPr>
+              <w:fldChar w:fldCharType="separate"/>
+            </w:r>
+            <w:r>
+              <w:rPr>
+                <w:noProof/>
+                <w:webHidden/>
+              </w:rPr>
+              <w:t>2</w:t>
+            </w:r>
+            <w:r>
+              <w:rPr>
+                <w:noProof/>
+                <w:webHidden/>
+              </w:rPr>
+              <w:fldChar w:fldCharType="end"/>
+            </w:r>
+          </w:hyperlink>
+        </w:p>
+        <w:p>
+          <w:pPr>
+            <w:pStyle w:val="TOC2"/>
+            <w:tabs>
+              <w:tab w:val="right" w:leader="dot" w:pos="9350"/>
+            </w:tabs>
+            <w:rPr>
+              <w:rFonts w:eastAsiaTheme="minorEastAsia"/>
+              <w:noProof/>
+            </w:rPr>
+          </w:pPr>
+          <w:hyperlink w:anchor="_Toc167538788" w:history="1">
+            <w:r>
+              <w:rPr>
+                <w:rStyle w:val="Hyperlink"/>
+                <w:rFonts w:eastAsia="Times New Roman"/>
+                <w:b/>
+                <w:bCs/>
+                <w:noProof/>
+              </w:rPr>
+              <w:t>4. Test Case 004: Verify Error Message for Invalid Credentials</w:t>
+            </w:r>
+            <w:r>
+              <w:rPr>
+                <w:noProof/>
+                <w:webHidden/>
+              </w:rPr>
+              <w:tab/>
+            </w:r>
+            <w:r>
+              <w:rPr>
+                <w:noProof/>
+                <w:webHidden/>
+              </w:rPr>
+              <w:fldChar w:fldCharType="begin"/>
+            </w:r>
+            <w:r>
+              <w:rPr>
+                <w:noProof/>
+                <w:webHidden/>
+              </w:rPr>
+              <w:instrText xml:space="preserve"> PAGEREF _Toc167538788 \h </w:instrText>
             </w:r>
             <w:r>
               <w:rPr>
@@ -982,10 +1145,11 @@
               <w:tab w:val="right" w:leader="dot" w:pos="9350"/>
             </w:tabs>
             <w:rPr>
+              <w:rFonts w:eastAsiaTheme="minorEastAsia"/>
               <w:noProof/>
             </w:rPr>
           </w:pPr>
-          <w:hyperlink w:anchor="_Toc167529719" w:history="1">
+          <w:hyperlink w:anchor="_Toc167538789" w:history="1">
             <w:r>
               <w:rPr>
                 <w:rStyle w:val="Hyperlink"/>
@@ -994,7 +1158,7 @@
                 <w:bCs/>
                 <w:noProof/>
               </w:rPr>
-              <w:t>3. Test Case: Verify Login Button</w:t>
+              <w:t>5. Test Case 005: Verify Web Shop Test Page Loaded After Login</w:t>
             </w:r>
             <w:r>
               <w:rPr>
@@ -1015,7 +1179,79 @@
                 <w:noProof/>
                 <w:webHidden/>
               </w:rPr>
-              <w:instrText xml:space="preserve"> PAGEREF _Toc167529719 \h </w:instrText>
+              <w:instrText xml:space="preserve"> PAGEREF _Toc167538789 \h </w:instrText>
+            </w:r>
+            <w:r>
+              <w:rPr>
+                <w:noProof/>
+                <w:webHidden/>
+              </w:rPr>
+            </w:r>
+            <w:r>
+              <w:rPr>
+                <w:noProof/>
+                <w:webHidden/>
+              </w:rPr>
+              <w:fldChar w:fldCharType="separate"/>
+            </w:r>
+            <w:r>
+              <w:rPr>
+                <w:noProof/>
+                <w:webHidden/>
+              </w:rPr>
+              <w:t>3</w:t>
+            </w:r>
+            <w:r>
+              <w:rPr>
+                <w:noProof/>
+                <w:webHidden/>
+              </w:rPr>
+              <w:fldChar w:fldCharType="end"/>
+            </w:r>
+          </w:hyperlink>
+        </w:p>
+        <w:p>
+          <w:pPr>
+            <w:pStyle w:val="TOC2"/>
+            <w:tabs>
+              <w:tab w:val="right" w:leader="dot" w:pos="9350"/>
+            </w:tabs>
+            <w:rPr>
+              <w:rFonts w:eastAsiaTheme="minorEastAsia"/>
+              <w:noProof/>
+            </w:rPr>
+          </w:pPr>
+          <w:hyperlink w:anchor="_Toc167538790" w:history="1">
+            <w:r>
+              <w:rPr>
+                <w:rStyle w:val="Hyperlink"/>
+                <w:rFonts w:eastAsia="Times New Roman"/>
+                <w:b/>
+                <w:bCs/>
+                <w:noProof/>
+              </w:rPr>
+              <w:t>Summary</w:t>
+            </w:r>
+            <w:r>
+              <w:rPr>
+                <w:noProof/>
+                <w:webHidden/>
+              </w:rPr>
+              <w:tab/>
+            </w:r>
+            <w:r>
+              <w:rPr>
+                <w:noProof/>
+                <w:webHidden/>
+              </w:rPr>
+              <w:fldChar w:fldCharType="begin"/>
+            </w:r>
+            <w:r>
+              <w:rPr>
+                <w:noProof/>
+                <w:webHidden/>
+              </w:rPr>
+              <w:instrText xml:space="preserve"> PAGEREF _Toc167538790 \h </w:instrText>
             </w:r>
             <w:r>
               <w:rPr>
@@ -1053,10 +1289,11 @@
               <w:tab w:val="right" w:leader="dot" w:pos="9350"/>
             </w:tabs>
             <w:rPr>
+              <w:rFonts w:eastAsiaTheme="minorEastAsia"/>
               <w:noProof/>
             </w:rPr>
           </w:pPr>
-          <w:hyperlink w:anchor="_Toc167529720" w:history="1">
+          <w:hyperlink w:anchor="_Toc167538791" w:history="1">
             <w:r>
               <w:rPr>
                 <w:rStyle w:val="Hyperlink"/>
@@ -1065,7 +1302,7 @@
                 <w:bCs/>
                 <w:noProof/>
               </w:rPr>
-              <w:t>4. Test Case: Verify Error Message for Invalid Credentials</w:t>
+              <w:t>Test Execution Results</w:t>
             </w:r>
             <w:r>
               <w:rPr>
@@ -1086,7 +1323,7 @@
                 <w:noProof/>
                 <w:webHidden/>
               </w:rPr>
-              <w:instrText xml:space="preserve"> PAGEREF _Toc167529720 \h </w:instrText>
+              <w:instrText xml:space="preserve"> PAGEREF _Toc167538791 \h </w:instrText>
             </w:r>
             <w:r>
               <w:rPr>
@@ -1106,220 +1343,7 @@
                 <w:noProof/>
                 <w:webHidden/>
               </w:rPr>
-              <w:t>5</w:t>
-            </w:r>
-            <w:r>
-              <w:rPr>
-                <w:noProof/>
-                <w:webHidden/>
-              </w:rPr>
-              <w:fldChar w:fldCharType="end"/>
-            </w:r>
-          </w:hyperlink>
-        </w:p>
-        <w:p>
-          <w:pPr>
-            <w:pStyle w:val="TOC2"/>
-            <w:tabs>
-              <w:tab w:val="right" w:leader="dot" w:pos="9350"/>
-            </w:tabs>
-            <w:rPr>
-              <w:noProof/>
-            </w:rPr>
-          </w:pPr>
-          <w:hyperlink w:anchor="_Toc167529721" w:history="1">
-            <w:r>
-              <w:rPr>
-                <w:rStyle w:val="Hyperlink"/>
-                <w:rFonts w:eastAsia="Times New Roman"/>
-                <w:b/>
-                <w:bCs/>
-                <w:noProof/>
-              </w:rPr>
-              <w:t>5. Test Case 005: Verify Web Shop Test Page Loaded After Login</w:t>
-            </w:r>
-            <w:r>
-              <w:rPr>
-                <w:noProof/>
-                <w:webHidden/>
-              </w:rPr>
-              <w:tab/>
-            </w:r>
-            <w:r>
-              <w:rPr>
-                <w:noProof/>
-                <w:webHidden/>
-              </w:rPr>
-              <w:fldChar w:fldCharType="begin"/>
-            </w:r>
-            <w:r>
-              <w:rPr>
-                <w:noProof/>
-                <w:webHidden/>
-              </w:rPr>
-              <w:instrText xml:space="preserve"> PAGEREF _Toc167529721 \h </w:instrText>
-            </w:r>
-            <w:r>
-              <w:rPr>
-                <w:noProof/>
-                <w:webHidden/>
-              </w:rPr>
-            </w:r>
-            <w:r>
-              <w:rPr>
-                <w:noProof/>
-                <w:webHidden/>
-              </w:rPr>
-              <w:fldChar w:fldCharType="separate"/>
-            </w:r>
-            <w:r>
-              <w:rPr>
-                <w:noProof/>
-                <w:webHidden/>
-              </w:rPr>
-              <w:t>6</w:t>
-            </w:r>
-            <w:r>
-              <w:rPr>
-                <w:noProof/>
-                <w:webHidden/>
-              </w:rPr>
-              <w:fldChar w:fldCharType="end"/>
-            </w:r>
-          </w:hyperlink>
-        </w:p>
-        <w:p>
-          <w:pPr>
-            <w:pStyle w:val="TOC2"/>
-            <w:tabs>
-              <w:tab w:val="right" w:leader="dot" w:pos="9350"/>
-            </w:tabs>
-            <w:rPr>
-              <w:noProof/>
-            </w:rPr>
-          </w:pPr>
-          <w:hyperlink w:anchor="_Toc167529722" w:history="1">
-            <w:r>
-              <w:rPr>
-                <w:rStyle w:val="Hyperlink"/>
-                <w:rFonts w:eastAsia="Times New Roman"/>
-                <w:b/>
-                <w:bCs/>
-                <w:noProof/>
-              </w:rPr>
-              <w:t>Summary</w:t>
-            </w:r>
-            <w:r>
-              <w:rPr>
-                <w:noProof/>
-                <w:webHidden/>
-              </w:rPr>
-              <w:tab/>
-            </w:r>
-            <w:r>
-              <w:rPr>
-                <w:noProof/>
-                <w:webHidden/>
-              </w:rPr>
-              <w:fldChar w:fldCharType="begin"/>
-            </w:r>
-            <w:r>
-              <w:rPr>
-                <w:noProof/>
-                <w:webHidden/>
-              </w:rPr>
-              <w:instrText xml:space="preserve"> PAGEREF _Toc167529722 \h </w:instrText>
-            </w:r>
-            <w:r>
-              <w:rPr>
-                <w:noProof/>
-                <w:webHidden/>
-              </w:rPr>
-            </w:r>
-            <w:r>
-              <w:rPr>
-                <w:noProof/>
-                <w:webHidden/>
-              </w:rPr>
-              <w:fldChar w:fldCharType="separate"/>
-            </w:r>
-            <w:r>
-              <w:rPr>
-                <w:noProof/>
-                <w:webHidden/>
-              </w:rPr>
-              <w:t>7</w:t>
-            </w:r>
-            <w:r>
-              <w:rPr>
-                <w:noProof/>
-                <w:webHidden/>
-              </w:rPr>
-              <w:fldChar w:fldCharType="end"/>
-            </w:r>
-          </w:hyperlink>
-        </w:p>
-        <w:p>
-          <w:pPr>
-            <w:pStyle w:val="TOC2"/>
-            <w:tabs>
-              <w:tab w:val="right" w:leader="dot" w:pos="9350"/>
-            </w:tabs>
-            <w:rPr>
-              <w:noProof/>
-            </w:rPr>
-          </w:pPr>
-          <w:hyperlink w:anchor="_Toc167529723" w:history="1">
-            <w:r>
-              <w:rPr>
-                <w:rStyle w:val="Hyperlink"/>
-                <w:rFonts w:eastAsia="Times New Roman"/>
-                <w:b/>
-                <w:bCs/>
-                <w:noProof/>
-              </w:rPr>
-              <w:t>Composite Code</w:t>
-            </w:r>
-            <w:r>
-              <w:rPr>
-                <w:noProof/>
-                <w:webHidden/>
-              </w:rPr>
-              <w:tab/>
-            </w:r>
-            <w:r>
-              <w:rPr>
-                <w:noProof/>
-                <w:webHidden/>
-              </w:rPr>
-              <w:fldChar w:fldCharType="begin"/>
-            </w:r>
-            <w:r>
-              <w:rPr>
-                <w:noProof/>
-                <w:webHidden/>
-              </w:rPr>
-              <w:instrText xml:space="preserve"> PAGEREF _Toc167529723 \h </w:instrText>
-            </w:r>
-            <w:r>
-              <w:rPr>
-                <w:noProof/>
-                <w:webHidden/>
-              </w:rPr>
-            </w:r>
-            <w:r>
-              <w:rPr>
-                <w:noProof/>
-                <w:webHidden/>
-              </w:rPr>
-              <w:fldChar w:fldCharType="separate"/>
-            </w:r>
-            <w:r>
-              <w:rPr>
-                <w:noProof/>
-                <w:webHidden/>
-              </w:rPr>
-              <w:t>7</w:t>
+              <w:t>4</w:t>
             </w:r>
             <w:r>
               <w:rPr>
@@ -1354,7 +1378,6 @@
           <w:szCs w:val="26"/>
         </w:rPr>
       </w:pPr>
-      <w:bookmarkStart w:id="0" w:name="_Toc167529717"/>
       <w:r>
         <w:rPr>
           <w:rFonts w:eastAsia="Times New Roman"/>
@@ -1374,6 +1397,7 @@
           <w:color w:val="auto"/>
         </w:rPr>
       </w:pPr>
+      <w:bookmarkStart w:id="0" w:name="_Toc167538785"/>
       <w:r>
         <w:rPr>
           <w:rFonts w:eastAsia="Times New Roman"/>
@@ -1382,7 +1406,25 @@
           <w:color w:val="auto"/>
         </w:rPr>
         <w:lastRenderedPageBreak/>
-        <w:t>1. Test Case: Verify Login Screen Display</w:t>
+        <w:t>1. Test Case</w:t>
+      </w:r>
+      <w:r>
+        <w:rPr>
+          <w:rFonts w:eastAsia="Times New Roman"/>
+          <w:b/>
+          <w:bCs/>
+          <w:color w:val="auto"/>
+        </w:rPr>
+        <w:t xml:space="preserve"> 001</w:t>
+      </w:r>
+      <w:r>
+        <w:rPr>
+          <w:rFonts w:eastAsia="Times New Roman"/>
+          <w:b/>
+          <w:bCs/>
+          <w:color w:val="auto"/>
+        </w:rPr>
+        <w:t>: Verify Login Screen Display</w:t>
       </w:r>
       <w:bookmarkEnd w:id="0"/>
     </w:p>
@@ -1753,7 +1795,7 @@
           <w:color w:val="auto"/>
         </w:rPr>
       </w:pPr>
-      <w:bookmarkStart w:id="1" w:name="_Toc167529718"/>
+      <w:bookmarkStart w:id="1" w:name="_Toc167538786"/>
       <w:r>
         <w:rPr>
           <w:rFonts w:eastAsia="Times New Roman"/>
@@ -1761,7 +1803,25 @@
           <w:bCs/>
           <w:color w:val="auto"/>
         </w:rPr>
-        <w:t>2. Test Case: Verify Username and Password Textboxes</w:t>
+        <w:t>2. Test Case</w:t>
+      </w:r>
+      <w:r>
+        <w:rPr>
+          <w:rFonts w:eastAsia="Times New Roman"/>
+          <w:b/>
+          <w:bCs/>
+          <w:color w:val="auto"/>
+        </w:rPr>
+        <w:t xml:space="preserve"> 002</w:t>
+      </w:r>
+      <w:r>
+        <w:rPr>
+          <w:rFonts w:eastAsia="Times New Roman"/>
+          <w:b/>
+          <w:bCs/>
+          <w:color w:val="auto"/>
+        </w:rPr>
+        <w:t>: Verify Username and Password Textboxes</w:t>
       </w:r>
       <w:bookmarkEnd w:id="1"/>
     </w:p>
@@ -2174,7 +2234,7 @@
           <w:color w:val="auto"/>
         </w:rPr>
       </w:pPr>
-      <w:bookmarkStart w:id="2" w:name="_Toc167529719"/>
+      <w:bookmarkStart w:id="2" w:name="_Toc167538787"/>
       <w:r>
         <w:rPr>
           <w:rFonts w:eastAsia="Times New Roman"/>
@@ -2182,7 +2242,25 @@
           <w:bCs/>
           <w:color w:val="auto"/>
         </w:rPr>
-        <w:t>3. Test Case: Verify Login Button</w:t>
+        <w:t>3. Test Case</w:t>
+      </w:r>
+      <w:r>
+        <w:rPr>
+          <w:rFonts w:eastAsia="Times New Roman"/>
+          <w:b/>
+          <w:bCs/>
+          <w:color w:val="auto"/>
+        </w:rPr>
+        <w:t xml:space="preserve"> 003</w:t>
+      </w:r>
+      <w:r>
+        <w:rPr>
+          <w:rFonts w:eastAsia="Times New Roman"/>
+          <w:b/>
+          <w:bCs/>
+          <w:color w:val="auto"/>
+        </w:rPr>
+        <w:t>: Verify Login Button</w:t>
       </w:r>
       <w:bookmarkEnd w:id="2"/>
     </w:p>
@@ -2569,7 +2647,7 @@
           <w:color w:val="auto"/>
         </w:rPr>
       </w:pPr>
-      <w:bookmarkStart w:id="3" w:name="_Toc167529720"/>
+      <w:bookmarkStart w:id="3" w:name="_Toc167538788"/>
       <w:r>
         <w:rPr>
           <w:rFonts w:eastAsia="Times New Roman"/>
@@ -2578,7 +2656,25 @@
           <w:color w:val="auto"/>
         </w:rPr>
         <w:lastRenderedPageBreak/>
-        <w:t>4. Test Case: Verify Error Message for Invalid Credentials</w:t>
+        <w:t>4. Test Case</w:t>
+      </w:r>
+      <w:r>
+        <w:rPr>
+          <w:rFonts w:eastAsia="Times New Roman"/>
+          <w:b/>
+          <w:bCs/>
+          <w:color w:val="auto"/>
+        </w:rPr>
+        <w:t xml:space="preserve"> 004</w:t>
+      </w:r>
+      <w:r>
+        <w:rPr>
+          <w:rFonts w:eastAsia="Times New Roman"/>
+          <w:b/>
+          <w:bCs/>
+          <w:color w:val="auto"/>
+        </w:rPr>
+        <w:t>: Verify Error Message for Invalid Credentials</w:t>
       </w:r>
       <w:bookmarkEnd w:id="3"/>
     </w:p>
@@ -3091,7 +3187,7 @@
           <w:color w:val="auto"/>
         </w:rPr>
       </w:pPr>
-      <w:bookmarkStart w:id="4" w:name="_Toc167529721"/>
+      <w:bookmarkStart w:id="4" w:name="_Toc167538789"/>
       <w:r>
         <w:rPr>
           <w:rFonts w:eastAsia="Times New Roman"/>
@@ -3612,7 +3708,6 @@
           <w:szCs w:val="26"/>
         </w:rPr>
       </w:pPr>
-      <w:bookmarkStart w:id="5" w:name="_Toc167529722"/>
       <w:r>
         <w:rPr>
           <w:rFonts w:eastAsia="Times New Roman"/>
@@ -3632,6 +3727,7 @@
           <w:color w:val="auto"/>
         </w:rPr>
       </w:pPr>
+      <w:bookmarkStart w:id="5" w:name="_Toc167538790"/>
       <w:r>
         <w:rPr>
           <w:rFonts w:eastAsia="Times New Roman"/>
@@ -3742,6 +3838,7 @@
           <w:color w:val="auto"/>
         </w:rPr>
       </w:pPr>
+      <w:bookmarkStart w:id="6" w:name="_Toc167538791"/>
       <w:r>
         <w:rPr>
           <w:rFonts w:eastAsia="Times New Roman"/>
@@ -3751,11 +3848,13 @@
         </w:rPr>
         <w:t>Test Execution Results</w:t>
       </w:r>
+      <w:bookmarkEnd w:id="6"/>
     </w:p>
     <w:p/>
     <w:p>
       <w:pPr>
         <w:sectPr>
+          <w:footerReference w:type="default" r:id="rId10"/>
           <w:pgSz w:w="12240" w:h="15840"/>
           <w:pgMar w:top="1440" w:right="1440" w:bottom="1440" w:left="1440" w:header="708" w:footer="708" w:gutter="0"/>
           <w:pgNumType w:start="0"/>
@@ -3783,144 +3882,6 @@
                 <pic:pic xmlns:pic="http://schemas.openxmlformats.org/drawingml/2006/picture">
                   <pic:nvPicPr>
                     <pic:cNvPr id="1" name="Picture 1" descr="A screenshot of a computer&#10;&#10;Description automatically generated"/>
-                    <pic:cNvPicPr/>
-                  </pic:nvPicPr>
-                  <pic:blipFill>
-                    <a:blip r:embed="rId8">
-                      <a:extLst>
-                        <a:ext uri="{28A0092B-C50C-407E-A947-70E740481C1C}">
-                          <a14:useLocalDpi xmlns:a14="http://schemas.microsoft.com/office/drawing/2010/main" val="0"/>
-                        </a:ext>
-                      </a:extLst>
-                    </a:blip>
-                    <a:stretch>
-                      <a:fillRect/>
-                    </a:stretch>
-                  </pic:blipFill>
-                  <pic:spPr>
-                    <a:xfrm>
-                      <a:off x="0" y="0"/>
-                      <a:ext cx="2286198" cy="1524132"/>
-                    </a:xfrm>
-                    <a:prstGeom prst="rect">
-                      <a:avLst/>
-                    </a:prstGeom>
-                  </pic:spPr>
-                </pic:pic>
-              </a:graphicData>
-            </a:graphic>
-          </wp:inline>
-        </w:drawing>
-      </w:r>
-      <w:r>
-        <w:rPr>
-          <w:noProof/>
-        </w:rPr>
-        <w:drawing>
-          <wp:inline distT="0" distB="0" distL="0" distR="0" wp14:anchorId="7F616BBC" wp14:editId="31F90353">
-            <wp:extent cx="2286198" cy="1676545"/>
-            <wp:effectExtent l="0" t="0" r="0" b="0"/>
-            <wp:docPr id="4" name="Picture 4" descr="A screenshot of a computer program&#10;&#10;Description automatically generated"/>
-            <wp:cNvGraphicFramePr>
-              <a:graphicFrameLocks xmlns:a="http://schemas.openxmlformats.org/drawingml/2006/main" noChangeAspect="1"/>
-            </wp:cNvGraphicFramePr>
-            <a:graphic xmlns:a="http://schemas.openxmlformats.org/drawingml/2006/main">
-              <a:graphicData uri="http://schemas.openxmlformats.org/drawingml/2006/picture">
-                <pic:pic xmlns:pic="http://schemas.openxmlformats.org/drawingml/2006/picture">
-                  <pic:nvPicPr>
-                    <pic:cNvPr id="4" name="Picture 4" descr="A screenshot of a computer program&#10;&#10;Description automatically generated"/>
-                    <pic:cNvPicPr/>
-                  </pic:nvPicPr>
-                  <pic:blipFill>
-                    <a:blip r:embed="rId9">
-                      <a:extLst>
-                        <a:ext uri="{28A0092B-C50C-407E-A947-70E740481C1C}">
-                          <a14:useLocalDpi xmlns:a14="http://schemas.microsoft.com/office/drawing/2010/main" val="0"/>
-                        </a:ext>
-                      </a:extLst>
-                    </a:blip>
-                    <a:stretch>
-                      <a:fillRect/>
-                    </a:stretch>
-                  </pic:blipFill>
-                  <pic:spPr>
-                    <a:xfrm>
-                      <a:off x="0" y="0"/>
-                      <a:ext cx="2286198" cy="1676545"/>
-                    </a:xfrm>
-                    <a:prstGeom prst="rect">
-                      <a:avLst/>
-                    </a:prstGeom>
-                  </pic:spPr>
-                </pic:pic>
-              </a:graphicData>
-            </a:graphic>
-          </wp:inline>
-        </w:drawing>
-      </w:r>
-      <w:r>
-        <w:rPr>
-          <w:noProof/>
-        </w:rPr>
-        <w:drawing>
-          <wp:inline distT="0" distB="0" distL="0" distR="0" wp14:anchorId="0CC6D7C8" wp14:editId="2F7F8DD1">
-            <wp:extent cx="2286198" cy="1524132"/>
-            <wp:effectExtent l="0" t="0" r="0" b="0"/>
-            <wp:docPr id="5" name="Picture 5" descr="A screenshot of a computer&#10;&#10;Description automatically generated"/>
-            <wp:cNvGraphicFramePr>
-              <a:graphicFrameLocks xmlns:a="http://schemas.openxmlformats.org/drawingml/2006/main" noChangeAspect="1"/>
-            </wp:cNvGraphicFramePr>
-            <a:graphic xmlns:a="http://schemas.openxmlformats.org/drawingml/2006/main">
-              <a:graphicData uri="http://schemas.openxmlformats.org/drawingml/2006/picture">
-                <pic:pic xmlns:pic="http://schemas.openxmlformats.org/drawingml/2006/picture">
-                  <pic:nvPicPr>
-                    <pic:cNvPr id="5" name="Picture 5" descr="A screenshot of a computer&#10;&#10;Description automatically generated"/>
-                    <pic:cNvPicPr/>
-                  </pic:nvPicPr>
-                  <pic:blipFill>
-                    <a:blip r:embed="rId10">
-                      <a:extLst>
-                        <a:ext uri="{28A0092B-C50C-407E-A947-70E740481C1C}">
-                          <a14:useLocalDpi xmlns:a14="http://schemas.microsoft.com/office/drawing/2010/main" val="0"/>
-                        </a:ext>
-                      </a:extLst>
-                    </a:blip>
-                    <a:stretch>
-                      <a:fillRect/>
-                    </a:stretch>
-                  </pic:blipFill>
-                  <pic:spPr>
-                    <a:xfrm>
-                      <a:off x="0" y="0"/>
-                      <a:ext cx="2286198" cy="1524132"/>
-                    </a:xfrm>
-                    <a:prstGeom prst="rect">
-                      <a:avLst/>
-                    </a:prstGeom>
-                  </pic:spPr>
-                </pic:pic>
-              </a:graphicData>
-            </a:graphic>
-          </wp:inline>
-        </w:drawing>
-      </w:r>
-      <w:r>
-        <w:rPr>
-          <w:noProof/>
-        </w:rPr>
-        <w:drawing>
-          <wp:inline distT="0" distB="0" distL="0" distR="0" wp14:anchorId="5D13C62C" wp14:editId="5AA65C60">
-            <wp:extent cx="2286198" cy="1524132"/>
-            <wp:effectExtent l="0" t="0" r="0" b="0"/>
-            <wp:docPr id="3" name="Picture 3" descr="A screenshot of a computer&#10;&#10;Description automatically generated"/>
-            <wp:cNvGraphicFramePr>
-              <a:graphicFrameLocks xmlns:a="http://schemas.openxmlformats.org/drawingml/2006/main" noChangeAspect="1"/>
-            </wp:cNvGraphicFramePr>
-            <a:graphic xmlns:a="http://schemas.openxmlformats.org/drawingml/2006/main">
-              <a:graphicData uri="http://schemas.openxmlformats.org/drawingml/2006/picture">
-                <pic:pic xmlns:pic="http://schemas.openxmlformats.org/drawingml/2006/picture">
-                  <pic:nvPicPr>
-                    <pic:cNvPr id="3" name="Picture 3" descr="A screenshot of a computer&#10;&#10;Description automatically generated"/>
                     <pic:cNvPicPr/>
                   </pic:nvPicPr>
                   <pic:blipFill>
@@ -3955,10 +3916,10 @@
           <w:noProof/>
         </w:rPr>
         <w:drawing>
-          <wp:inline distT="0" distB="0" distL="0" distR="0" wp14:anchorId="4D97173C" wp14:editId="7013341D">
-            <wp:extent cx="2286198" cy="1524132"/>
+          <wp:inline distT="0" distB="0" distL="0" distR="0" wp14:anchorId="7F616BBC" wp14:editId="31F90353">
+            <wp:extent cx="2286198" cy="1676545"/>
             <wp:effectExtent l="0" t="0" r="0" b="0"/>
-            <wp:docPr id="2" name="Picture 2" descr="A screenshot of a computer error message&#10;&#10;Description automatically generated"/>
+            <wp:docPr id="4" name="Picture 4" descr="A screenshot of a computer program&#10;&#10;Description automatically generated"/>
             <wp:cNvGraphicFramePr>
               <a:graphicFrameLocks xmlns:a="http://schemas.openxmlformats.org/drawingml/2006/main" noChangeAspect="1"/>
             </wp:cNvGraphicFramePr>
@@ -3966,7 +3927,7 @@
               <a:graphicData uri="http://schemas.openxmlformats.org/drawingml/2006/picture">
                 <pic:pic xmlns:pic="http://schemas.openxmlformats.org/drawingml/2006/picture">
                   <pic:nvPicPr>
-                    <pic:cNvPr id="2" name="Picture 2" descr="A screenshot of a computer error message&#10;&#10;Description automatically generated"/>
+                    <pic:cNvPr id="4" name="Picture 4" descr="A screenshot of a computer program&#10;&#10;Description automatically generated"/>
                     <pic:cNvPicPr/>
                   </pic:nvPicPr>
                   <pic:blipFill>
@@ -3984,7 +3945,7 @@
                   <pic:spPr>
                     <a:xfrm>
                       <a:off x="0" y="0"/>
-                      <a:ext cx="2286198" cy="1524132"/>
+                      <a:ext cx="2286198" cy="1676545"/>
                     </a:xfrm>
                     <a:prstGeom prst="rect">
                       <a:avLst/>
@@ -4001,10 +3962,10 @@
           <w:noProof/>
         </w:rPr>
         <w:drawing>
-          <wp:inline distT="0" distB="0" distL="0" distR="0" wp14:anchorId="3FC69326" wp14:editId="1A82C612">
+          <wp:inline distT="0" distB="0" distL="0" distR="0" wp14:anchorId="0CC6D7C8" wp14:editId="2F7F8DD1">
             <wp:extent cx="2286198" cy="1524132"/>
             <wp:effectExtent l="0" t="0" r="0" b="0"/>
-            <wp:docPr id="6" name="Picture 6" descr="A screenshot of a computer&#10;&#10;Description automatically generated"/>
+            <wp:docPr id="5" name="Picture 5" descr="A screenshot of a computer&#10;&#10;Description automatically generated"/>
             <wp:cNvGraphicFramePr>
               <a:graphicFrameLocks xmlns:a="http://schemas.openxmlformats.org/drawingml/2006/main" noChangeAspect="1"/>
             </wp:cNvGraphicFramePr>
@@ -4012,7 +3973,7 @@
               <a:graphicData uri="http://schemas.openxmlformats.org/drawingml/2006/picture">
                 <pic:pic xmlns:pic="http://schemas.openxmlformats.org/drawingml/2006/picture">
                   <pic:nvPicPr>
-                    <pic:cNvPr id="6" name="Picture 6" descr="A screenshot of a computer&#10;&#10;Description automatically generated"/>
+                    <pic:cNvPr id="5" name="Picture 5" descr="A screenshot of a computer&#10;&#10;Description automatically generated"/>
                     <pic:cNvPicPr/>
                   </pic:nvPicPr>
                   <pic:blipFill>
@@ -4042,6 +4003,144 @@
           </wp:inline>
         </w:drawing>
       </w:r>
+      <w:r>
+        <w:rPr>
+          <w:noProof/>
+        </w:rPr>
+        <w:drawing>
+          <wp:inline distT="0" distB="0" distL="0" distR="0" wp14:anchorId="5D13C62C" wp14:editId="5AA65C60">
+            <wp:extent cx="2286198" cy="1524132"/>
+            <wp:effectExtent l="0" t="0" r="0" b="0"/>
+            <wp:docPr id="3" name="Picture 3" descr="A screenshot of a computer&#10;&#10;Description automatically generated"/>
+            <wp:cNvGraphicFramePr>
+              <a:graphicFrameLocks xmlns:a="http://schemas.openxmlformats.org/drawingml/2006/main" noChangeAspect="1"/>
+            </wp:cNvGraphicFramePr>
+            <a:graphic xmlns:a="http://schemas.openxmlformats.org/drawingml/2006/main">
+              <a:graphicData uri="http://schemas.openxmlformats.org/drawingml/2006/picture">
+                <pic:pic xmlns:pic="http://schemas.openxmlformats.org/drawingml/2006/picture">
+                  <pic:nvPicPr>
+                    <pic:cNvPr id="3" name="Picture 3" descr="A screenshot of a computer&#10;&#10;Description automatically generated"/>
+                    <pic:cNvPicPr/>
+                  </pic:nvPicPr>
+                  <pic:blipFill>
+                    <a:blip r:embed="rId14">
+                      <a:extLst>
+                        <a:ext uri="{28A0092B-C50C-407E-A947-70E740481C1C}">
+                          <a14:useLocalDpi xmlns:a14="http://schemas.microsoft.com/office/drawing/2010/main" val="0"/>
+                        </a:ext>
+                      </a:extLst>
+                    </a:blip>
+                    <a:stretch>
+                      <a:fillRect/>
+                    </a:stretch>
+                  </pic:blipFill>
+                  <pic:spPr>
+                    <a:xfrm>
+                      <a:off x="0" y="0"/>
+                      <a:ext cx="2286198" cy="1524132"/>
+                    </a:xfrm>
+                    <a:prstGeom prst="rect">
+                      <a:avLst/>
+                    </a:prstGeom>
+                  </pic:spPr>
+                </pic:pic>
+              </a:graphicData>
+            </a:graphic>
+          </wp:inline>
+        </w:drawing>
+      </w:r>
+      <w:r>
+        <w:rPr>
+          <w:noProof/>
+        </w:rPr>
+        <w:drawing>
+          <wp:inline distT="0" distB="0" distL="0" distR="0" wp14:anchorId="4D97173C" wp14:editId="7013341D">
+            <wp:extent cx="2286198" cy="1524132"/>
+            <wp:effectExtent l="0" t="0" r="0" b="0"/>
+            <wp:docPr id="2" name="Picture 2" descr="A screenshot of a computer error message&#10;&#10;Description automatically generated"/>
+            <wp:cNvGraphicFramePr>
+              <a:graphicFrameLocks xmlns:a="http://schemas.openxmlformats.org/drawingml/2006/main" noChangeAspect="1"/>
+            </wp:cNvGraphicFramePr>
+            <a:graphic xmlns:a="http://schemas.openxmlformats.org/drawingml/2006/main">
+              <a:graphicData uri="http://schemas.openxmlformats.org/drawingml/2006/picture">
+                <pic:pic xmlns:pic="http://schemas.openxmlformats.org/drawingml/2006/picture">
+                  <pic:nvPicPr>
+                    <pic:cNvPr id="2" name="Picture 2" descr="A screenshot of a computer error message&#10;&#10;Description automatically generated"/>
+                    <pic:cNvPicPr/>
+                  </pic:nvPicPr>
+                  <pic:blipFill>
+                    <a:blip r:embed="rId15">
+                      <a:extLst>
+                        <a:ext uri="{28A0092B-C50C-407E-A947-70E740481C1C}">
+                          <a14:useLocalDpi xmlns:a14="http://schemas.microsoft.com/office/drawing/2010/main" val="0"/>
+                        </a:ext>
+                      </a:extLst>
+                    </a:blip>
+                    <a:stretch>
+                      <a:fillRect/>
+                    </a:stretch>
+                  </pic:blipFill>
+                  <pic:spPr>
+                    <a:xfrm>
+                      <a:off x="0" y="0"/>
+                      <a:ext cx="2286198" cy="1524132"/>
+                    </a:xfrm>
+                    <a:prstGeom prst="rect">
+                      <a:avLst/>
+                    </a:prstGeom>
+                  </pic:spPr>
+                </pic:pic>
+              </a:graphicData>
+            </a:graphic>
+          </wp:inline>
+        </w:drawing>
+      </w:r>
+      <w:r>
+        <w:rPr>
+          <w:noProof/>
+        </w:rPr>
+        <w:drawing>
+          <wp:inline distT="0" distB="0" distL="0" distR="0" wp14:anchorId="3FC69326" wp14:editId="1A82C612">
+            <wp:extent cx="2286198" cy="1524132"/>
+            <wp:effectExtent l="0" t="0" r="0" b="0"/>
+            <wp:docPr id="6" name="Picture 6" descr="A screenshot of a computer&#10;&#10;Description automatically generated"/>
+            <wp:cNvGraphicFramePr>
+              <a:graphicFrameLocks xmlns:a="http://schemas.openxmlformats.org/drawingml/2006/main" noChangeAspect="1"/>
+            </wp:cNvGraphicFramePr>
+            <a:graphic xmlns:a="http://schemas.openxmlformats.org/drawingml/2006/main">
+              <a:graphicData uri="http://schemas.openxmlformats.org/drawingml/2006/picture">
+                <pic:pic xmlns:pic="http://schemas.openxmlformats.org/drawingml/2006/picture">
+                  <pic:nvPicPr>
+                    <pic:cNvPr id="6" name="Picture 6" descr="A screenshot of a computer&#10;&#10;Description automatically generated"/>
+                    <pic:cNvPicPr/>
+                  </pic:nvPicPr>
+                  <pic:blipFill>
+                    <a:blip r:embed="rId16">
+                      <a:extLst>
+                        <a:ext uri="{28A0092B-C50C-407E-A947-70E740481C1C}">
+                          <a14:useLocalDpi xmlns:a14="http://schemas.microsoft.com/office/drawing/2010/main" val="0"/>
+                        </a:ext>
+                      </a:extLst>
+                    </a:blip>
+                    <a:stretch>
+                      <a:fillRect/>
+                    </a:stretch>
+                  </pic:blipFill>
+                  <pic:spPr>
+                    <a:xfrm>
+                      <a:off x="0" y="0"/>
+                      <a:ext cx="2286198" cy="1524132"/>
+                    </a:xfrm>
+                    <a:prstGeom prst="rect">
+                      <a:avLst/>
+                    </a:prstGeom>
+                  </pic:spPr>
+                </pic:pic>
+              </a:graphicData>
+            </a:graphic>
+          </wp:inline>
+        </w:drawing>
+      </w:r>
     </w:p>
     <w:sectPr>
       <w:type w:val="continuous"/>
@@ -4054,6 +4153,188 @@
     </w:sectPr>
   </w:body>
 </w:document>
+</file>
+
+<file path=word/endnotes.xml><?xml version="1.0" encoding="utf-8"?>
+<w:endnotes xmlns:wpc="http://schemas.microsoft.com/office/word/2010/wordprocessingCanvas" xmlns:cx="http://schemas.microsoft.com/office/drawing/2014/chartex" xmlns:cx1="http://schemas.microsoft.com/office/drawing/2015/9/8/chartex" xmlns:cx2="http://schemas.microsoft.com/office/drawing/2015/10/21/chartex" xmlns:cx3="http://schemas.microsoft.com/office/drawing/2016/5/9/chartex" xmlns:cx4="http://schemas.microsoft.com/office/drawing/2016/5/10/chartex" xmlns:cx5="http://schemas.microsoft.com/office/drawing/2016/5/11/chartex" xmlns:cx6="http://schemas.microsoft.com/office/drawing/2016/5/12/chartex" xmlns:cx7="http://schemas.microsoft.com/office/drawing/2016/5/13/chartex" xmlns:cx8="http://schemas.microsoft.com/office/drawing/2016/5/14/chartex" xmlns:mc="http://schemas.openxmlformats.org/markup-compatibility/2006" xmlns:aink="http://schemas.microsoft.com/office/drawing/2016/ink" xmlns:am3d="http://schemas.microsoft.com/office/drawing/2017/model3d" xmlns:o="urn:schemas-microsoft-com:office:office" xmlns:oel="http://schemas.microsoft.com/office/2019/extlst" xmlns:r="http://schemas.openxmlformats.org/officeDocument/2006/relationships" xmlns:m="http://schemas.openxmlformats.org/officeDocument/2006/math" xmlns:v="urn:schemas-microsoft-com:vml" xmlns:wp14="http://schemas.microsoft.com/office/word/2010/wordprocessingDrawing" xmlns:wp="http://schemas.openxmlformats.org/drawingml/2006/wordprocessingDrawing" xmlns:w10="urn:schemas-microsoft-com:office:word" xmlns:w="http://schemas.openxmlformats.org/wordprocessingml/2006/main" xmlns:w14="http://schemas.microsoft.com/office/word/2010/wordml" xmlns:w15="http://schemas.microsoft.com/office/word/2012/wordml" xmlns:w16cex="http://schemas.microsoft.com/office/word/2018/wordml/cex" xmlns:w16cid="http://schemas.microsoft.com/office/word/2016/wordml/cid" xmlns:w16="http://schemas.microsoft.com/office/word/2018/wordml" xmlns:w16sdtdh="http://schemas.microsoft.com/office/word/2020/wordml/sdtdatahash" xmlns:w16se="http://schemas.microsoft.com/office/word/2015/wordml/symex" xmlns:wpg="http://schemas.microsoft.com/office/word/2010/wordprocessingGroup" xmlns:wpi="http://schemas.microsoft.com/office/word/2010/wordprocessingInk" xmlns:wne="http://schemas.microsoft.com/office/word/2006/wordml" xmlns:wps="http://schemas.microsoft.com/office/word/2010/wordprocessingShape" mc:Ignorable="w14 w15 w16se w16cid w16 w16cex w16sdtdh wp14">
+  <w:endnote w:type="separator" w:id="-1">
+    <w:p>
+      <w:pPr>
+        <w:spacing w:after="0" w:line="240" w:lineRule="auto"/>
+      </w:pPr>
+      <w:r>
+        <w:separator/>
+      </w:r>
+    </w:p>
+  </w:endnote>
+  <w:endnote w:type="continuationSeparator" w:id="0">
+    <w:p>
+      <w:pPr>
+        <w:spacing w:after="0" w:line="240" w:lineRule="auto"/>
+      </w:pPr>
+      <w:r>
+        <w:continuationSeparator/>
+      </w:r>
+    </w:p>
+  </w:endnote>
+</w:endnotes>
+</file>
+
+<file path=word/footer1.xml><?xml version="1.0" encoding="utf-8"?>
+<w:ftr xmlns:wpc="http://schemas.microsoft.com/office/word/2010/wordprocessingCanvas" xmlns:cx="http://schemas.microsoft.com/office/drawing/2014/chartex" xmlns:cx1="http://schemas.microsoft.com/office/drawing/2015/9/8/chartex" xmlns:cx2="http://schemas.microsoft.com/office/drawing/2015/10/21/chartex" xmlns:cx3="http://schemas.microsoft.com/office/drawing/2016/5/9/chartex" xmlns:cx4="http://schemas.microsoft.com/office/drawing/2016/5/10/chartex" xmlns:cx5="http://schemas.microsoft.com/office/drawing/2016/5/11/chartex" xmlns:cx6="http://schemas.microsoft.com/office/drawing/2016/5/12/chartex" xmlns:cx7="http://schemas.microsoft.com/office/drawing/2016/5/13/chartex" xmlns:cx8="http://schemas.microsoft.com/office/drawing/2016/5/14/chartex" xmlns:mc="http://schemas.openxmlformats.org/markup-compatibility/2006" xmlns:aink="http://schemas.microsoft.com/office/drawing/2016/ink" xmlns:am3d="http://schemas.microsoft.com/office/drawing/2017/model3d" xmlns:o="urn:schemas-microsoft-com:office:office" xmlns:oel="http://schemas.microsoft.com/office/2019/extlst" xmlns:r="http://schemas.openxmlformats.org/officeDocument/2006/relationships" xmlns:m="http://schemas.openxmlformats.org/officeDocument/2006/math" xmlns:v="urn:schemas-microsoft-com:vml" xmlns:wp14="http://schemas.microsoft.com/office/word/2010/wordprocessingDrawing" xmlns:wp="http://schemas.openxmlformats.org/drawingml/2006/wordprocessingDrawing" xmlns:w10="urn:schemas-microsoft-com:office:word" xmlns:w="http://schemas.openxmlformats.org/wordprocessingml/2006/main" xmlns:w14="http://schemas.microsoft.com/office/word/2010/wordml" xmlns:w15="http://schemas.microsoft.com/office/word/2012/wordml" xmlns:w16cex="http://schemas.microsoft.com/office/word/2018/wordml/cex" xmlns:w16cid="http://schemas.microsoft.com/office/word/2016/wordml/cid" xmlns:w16="http://schemas.microsoft.com/office/word/2018/wordml" xmlns:w16sdtdh="http://schemas.microsoft.com/office/word/2020/wordml/sdtdatahash" xmlns:w16se="http://schemas.microsoft.com/office/word/2015/wordml/symex" xmlns:wpg="http://schemas.microsoft.com/office/word/2010/wordprocessingGroup" xmlns:wpi="http://schemas.microsoft.com/office/word/2010/wordprocessingInk" xmlns:wne="http://schemas.microsoft.com/office/word/2006/wordml" xmlns:wps="http://schemas.microsoft.com/office/word/2010/wordprocessingShape" mc:Ignorable="w14 w15 w16se w16cid w16 w16cex w16sdtdh wp14">
+  <w:p>
+    <w:pPr>
+      <w:tabs>
+        <w:tab w:val="center" w:pos="4550"/>
+        <w:tab w:val="left" w:pos="5818"/>
+      </w:tabs>
+      <w:ind w:right="260"/>
+      <w:jc w:val="right"/>
+      <w:rPr>
+        <w:color w:val="222A35" w:themeColor="text2" w:themeShade="80"/>
+        <w:sz w:val="24"/>
+        <w:szCs w:val="24"/>
+      </w:rPr>
+    </w:pPr>
+    <w:r>
+      <w:rPr>
+        <w:color w:val="8496B0" w:themeColor="text2" w:themeTint="99"/>
+        <w:spacing w:val="60"/>
+        <w:sz w:val="24"/>
+        <w:szCs w:val="24"/>
+      </w:rPr>
+      <w:t>Page</w:t>
+    </w:r>
+    <w:r>
+      <w:rPr>
+        <w:color w:val="8496B0" w:themeColor="text2" w:themeTint="99"/>
+        <w:sz w:val="24"/>
+        <w:szCs w:val="24"/>
+      </w:rPr>
+      <w:t xml:space="preserve"> </w:t>
+    </w:r>
+    <w:r>
+      <w:rPr>
+        <w:color w:val="323E4F" w:themeColor="text2" w:themeShade="BF"/>
+        <w:sz w:val="24"/>
+        <w:szCs w:val="24"/>
+      </w:rPr>
+      <w:fldChar w:fldCharType="begin"/>
+    </w:r>
+    <w:r>
+      <w:rPr>
+        <w:color w:val="323E4F" w:themeColor="text2" w:themeShade="BF"/>
+        <w:sz w:val="24"/>
+        <w:szCs w:val="24"/>
+      </w:rPr>
+      <w:instrText xml:space="preserve"> PAGE   \* MERGEFORMAT </w:instrText>
+    </w:r>
+    <w:r>
+      <w:rPr>
+        <w:color w:val="323E4F" w:themeColor="text2" w:themeShade="BF"/>
+        <w:sz w:val="24"/>
+        <w:szCs w:val="24"/>
+      </w:rPr>
+      <w:fldChar w:fldCharType="separate"/>
+    </w:r>
+    <w:r>
+      <w:rPr>
+        <w:noProof/>
+        <w:color w:val="323E4F" w:themeColor="text2" w:themeShade="BF"/>
+        <w:sz w:val="24"/>
+        <w:szCs w:val="24"/>
+      </w:rPr>
+      <w:t>1</w:t>
+    </w:r>
+    <w:r>
+      <w:rPr>
+        <w:color w:val="323E4F" w:themeColor="text2" w:themeShade="BF"/>
+        <w:sz w:val="24"/>
+        <w:szCs w:val="24"/>
+      </w:rPr>
+      <w:fldChar w:fldCharType="end"/>
+    </w:r>
+    <w:r>
+      <w:rPr>
+        <w:color w:val="323E4F" w:themeColor="text2" w:themeShade="BF"/>
+        <w:sz w:val="24"/>
+        <w:szCs w:val="24"/>
+      </w:rPr>
+      <w:t xml:space="preserve"> | </w:t>
+    </w:r>
+    <w:r>
+      <w:rPr>
+        <w:color w:val="323E4F" w:themeColor="text2" w:themeShade="BF"/>
+        <w:sz w:val="24"/>
+        <w:szCs w:val="24"/>
+      </w:rPr>
+      <w:fldChar w:fldCharType="begin"/>
+    </w:r>
+    <w:r>
+      <w:rPr>
+        <w:color w:val="323E4F" w:themeColor="text2" w:themeShade="BF"/>
+        <w:sz w:val="24"/>
+        <w:szCs w:val="24"/>
+      </w:rPr>
+      <w:instrText xml:space="preserve"> NUMPAGES  \* Arabic  \* MERGEFORMAT </w:instrText>
+    </w:r>
+    <w:r>
+      <w:rPr>
+        <w:color w:val="323E4F" w:themeColor="text2" w:themeShade="BF"/>
+        <w:sz w:val="24"/>
+        <w:szCs w:val="24"/>
+      </w:rPr>
+      <w:fldChar w:fldCharType="separate"/>
+    </w:r>
+    <w:r>
+      <w:rPr>
+        <w:noProof/>
+        <w:color w:val="323E4F" w:themeColor="text2" w:themeShade="BF"/>
+        <w:sz w:val="24"/>
+        <w:szCs w:val="24"/>
+      </w:rPr>
+      <w:t>1</w:t>
+    </w:r>
+    <w:r>
+      <w:rPr>
+        <w:color w:val="323E4F" w:themeColor="text2" w:themeShade="BF"/>
+        <w:sz w:val="24"/>
+        <w:szCs w:val="24"/>
+      </w:rPr>
+      <w:fldChar w:fldCharType="end"/>
+    </w:r>
+  </w:p>
+  <w:p>
+    <w:pPr>
+      <w:pStyle w:val="Footer"/>
+    </w:pPr>
+  </w:p>
+</w:ftr>
+</file>
+
+<file path=word/footnotes.xml><?xml version="1.0" encoding="utf-8"?>
+<w:footnotes xmlns:wpc="http://schemas.microsoft.com/office/word/2010/wordprocessingCanvas" xmlns:cx="http://schemas.microsoft.com/office/drawing/2014/chartex" xmlns:cx1="http://schemas.microsoft.com/office/drawing/2015/9/8/chartex" xmlns:cx2="http://schemas.microsoft.com/office/drawing/2015/10/21/chartex" xmlns:cx3="http://schemas.microsoft.com/office/drawing/2016/5/9/chartex" xmlns:cx4="http://schemas.microsoft.com/office/drawing/2016/5/10/chartex" xmlns:cx5="http://schemas.microsoft.com/office/drawing/2016/5/11/chartex" xmlns:cx6="http://schemas.microsoft.com/office/drawing/2016/5/12/chartex" xmlns:cx7="http://schemas.microsoft.com/office/drawing/2016/5/13/chartex" xmlns:cx8="http://schemas.microsoft.com/office/drawing/2016/5/14/chartex" xmlns:mc="http://schemas.openxmlformats.org/markup-compatibility/2006" xmlns:aink="http://schemas.microsoft.com/office/drawing/2016/ink" xmlns:am3d="http://schemas.microsoft.com/office/drawing/2017/model3d" xmlns:o="urn:schemas-microsoft-com:office:office" xmlns:oel="http://schemas.microsoft.com/office/2019/extlst" xmlns:r="http://schemas.openxmlformats.org/officeDocument/2006/relationships" xmlns:m="http://schemas.openxmlformats.org/officeDocument/2006/math" xmlns:v="urn:schemas-microsoft-com:vml" xmlns:wp14="http://schemas.microsoft.com/office/word/2010/wordprocessingDrawing" xmlns:wp="http://schemas.openxmlformats.org/drawingml/2006/wordprocessingDrawing" xmlns:w10="urn:schemas-microsoft-com:office:word" xmlns:w="http://schemas.openxmlformats.org/wordprocessingml/2006/main" xmlns:w14="http://schemas.microsoft.com/office/word/2010/wordml" xmlns:w15="http://schemas.microsoft.com/office/word/2012/wordml" xmlns:w16cex="http://schemas.microsoft.com/office/word/2018/wordml/cex" xmlns:w16cid="http://schemas.microsoft.com/office/word/2016/wordml/cid" xmlns:w16="http://schemas.microsoft.com/office/word/2018/wordml" xmlns:w16sdtdh="http://schemas.microsoft.com/office/word/2020/wordml/sdtdatahash" xmlns:w16se="http://schemas.microsoft.com/office/word/2015/wordml/symex" xmlns:wpg="http://schemas.microsoft.com/office/word/2010/wordprocessingGroup" xmlns:wpi="http://schemas.microsoft.com/office/word/2010/wordprocessingInk" xmlns:wne="http://schemas.microsoft.com/office/word/2006/wordml" xmlns:wps="http://schemas.microsoft.com/office/word/2010/wordprocessingShape" mc:Ignorable="w14 w15 w16se w16cid w16 w16cex w16sdtdh wp14">
+  <w:footnote w:type="separator" w:id="-1">
+    <w:p>
+      <w:pPr>
+        <w:spacing w:after="0" w:line="240" w:lineRule="auto"/>
+      </w:pPr>
+      <w:r>
+        <w:separator/>
+      </w:r>
+    </w:p>
+  </w:footnote>
+  <w:footnote w:type="continuationSeparator" w:id="0">
+    <w:p>
+      <w:pPr>
+        <w:spacing w:after="0" w:line="240" w:lineRule="auto"/>
+      </w:pPr>
+      <w:r>
+        <w:continuationSeparator/>
+      </w:r>
+    </w:p>
+  </w:footnote>
+</w:footnotes>
 </file>
 
 <file path=word/numbering.xml><?xml version="1.0" encoding="utf-8"?>
@@ -5657,6 +5938,50 @@
       <w:u w:val="single"/>
     </w:rPr>
   </w:style>
+  <w:style w:type="paragraph" w:styleId="Header">
+    <w:name w:val="header"/>
+    <w:basedOn w:val="Normal"/>
+    <w:link w:val="HeaderChar"/>
+    <w:uiPriority w:val="99"/>
+    <w:unhideWhenUsed/>
+    <w:rsid w:val="00CA44A6"/>
+    <w:pPr>
+      <w:tabs>
+        <w:tab w:val="center" w:pos="4680"/>
+        <w:tab w:val="right" w:pos="9360"/>
+      </w:tabs>
+      <w:spacing w:after="0" w:line="240" w:lineRule="auto"/>
+    </w:pPr>
+  </w:style>
+  <w:style w:type="character" w:customStyle="1" w:styleId="HeaderChar">
+    <w:name w:val="Header Char"/>
+    <w:basedOn w:val="DefaultParagraphFont"/>
+    <w:link w:val="Header"/>
+    <w:uiPriority w:val="99"/>
+    <w:rsid w:val="00CA44A6"/>
+  </w:style>
+  <w:style w:type="paragraph" w:styleId="Footer">
+    <w:name w:val="footer"/>
+    <w:basedOn w:val="Normal"/>
+    <w:link w:val="FooterChar"/>
+    <w:uiPriority w:val="99"/>
+    <w:unhideWhenUsed/>
+    <w:rsid w:val="00CA44A6"/>
+    <w:pPr>
+      <w:tabs>
+        <w:tab w:val="center" w:pos="4680"/>
+        <w:tab w:val="right" w:pos="9360"/>
+      </w:tabs>
+      <w:spacing w:after="0" w:line="240" w:lineRule="auto"/>
+    </w:pPr>
+  </w:style>
+  <w:style w:type="character" w:customStyle="1" w:styleId="FooterChar">
+    <w:name w:val="Footer Char"/>
+    <w:basedOn w:val="DefaultParagraphFont"/>
+    <w:link w:val="Footer"/>
+    <w:uiPriority w:val="99"/>
+    <w:rsid w:val="00CA44A6"/>
+  </w:style>
 </w:styles>
 </file>
 

</xml_diff>